<commit_message>
Ispravljene reference, spremno za stampu
</commit_message>
<xml_diff>
--- a/Stojanovic_Stefan_Diplomski_novi.docx
+++ b/Stojanovic_Stefan_Diplomski_novi.docx
@@ -494,6 +494,7 @@
                     </w:tabs>
                     <w:spacing w:before="60" w:line="240" w:lineRule="auto"/>
                     <w:ind w:left="2553" w:hanging="1986"/>
+                    <w:jc w:val="left"/>
                     <w:rPr>
                       <w:rFonts w:ascii="Arial" w:hAnsi="Arial"/>
                       <w:b/>
@@ -10305,9 +10306,7 @@
         <w:lastRenderedPageBreak/>
         <w:t>Teorijske osnove</w:t>
       </w:r>
-      <w:bookmarkStart w:id="2" w:name="_GoBack"/>
       <w:bookmarkEnd w:id="1"/>
-      <w:bookmarkEnd w:id="2"/>
     </w:p>
     <w:p>
       <w:pPr>
@@ -10367,14 +10366,14 @@
           <w:lang w:val="sr-Latn-CS"/>
         </w:rPr>
       </w:pPr>
-      <w:bookmarkStart w:id="3" w:name="_Toc53566286"/>
+      <w:bookmarkStart w:id="2" w:name="_Toc53566286"/>
       <w:r>
         <w:rPr>
           <w:lang w:val="sr-Latn-CS"/>
         </w:rPr>
         <w:t>AUTOSAR</w:t>
       </w:r>
-      <w:bookmarkEnd w:id="3"/>
+      <w:bookmarkEnd w:id="2"/>
     </w:p>
     <w:p>
       <w:pPr>
@@ -10444,7 +10443,7 @@
                                 <w:lang w:val="sr-Latn-RS"/>
                               </w:rPr>
                             </w:pPr>
-                            <w:bookmarkStart w:id="4" w:name="_Toc53566304"/>
+                            <w:bookmarkStart w:id="3" w:name="_Toc53566304"/>
                             <w:r>
                               <w:t xml:space="preserve">Slika </w:t>
                             </w:r>
@@ -10476,7 +10475,7 @@
                               </w:rPr>
                               <w:t xml:space="preserve"> AUTOSAR partneri</w:t>
                             </w:r>
-                            <w:bookmarkEnd w:id="4"/>
+                            <w:bookmarkEnd w:id="3"/>
                           </w:p>
                         </w:txbxContent>
                       </wps:txbx>
@@ -10511,7 +10510,7 @@
                           <w:lang w:val="sr-Latn-RS"/>
                         </w:rPr>
                       </w:pPr>
-                      <w:bookmarkStart w:id="5" w:name="_Toc53566304"/>
+                      <w:bookmarkStart w:id="4" w:name="_Toc53566304"/>
                       <w:r>
                         <w:t xml:space="preserve">Slika </w:t>
                       </w:r>
@@ -10543,7 +10542,7 @@
                         </w:rPr>
                         <w:t xml:space="preserve"> AUTOSAR partneri</w:t>
                       </w:r>
-                      <w:bookmarkEnd w:id="5"/>
+                      <w:bookmarkEnd w:id="4"/>
                     </w:p>
                   </w:txbxContent>
                 </v:textbox>
@@ -10715,7 +10714,7 @@
                                 <w:noProof/>
                               </w:rPr>
                             </w:pPr>
-                            <w:bookmarkStart w:id="6" w:name="_Toc53566305"/>
+                            <w:bookmarkStart w:id="5" w:name="_Toc53566305"/>
                             <w:r>
                               <w:t xml:space="preserve">Slika </w:t>
                             </w:r>
@@ -10749,7 +10748,7 @@
                             <w:r>
                               <w:t xml:space="preserve"> osnovnih ciljeva AUTOSAR standarda</w:t>
                             </w:r>
-                            <w:bookmarkEnd w:id="6"/>
+                            <w:bookmarkEnd w:id="5"/>
                           </w:p>
                         </w:txbxContent>
                       </wps:txbx>
@@ -10777,7 +10776,7 @@
                           <w:noProof/>
                         </w:rPr>
                       </w:pPr>
-                      <w:bookmarkStart w:id="7" w:name="_Toc53566305"/>
+                      <w:bookmarkStart w:id="6" w:name="_Toc53566305"/>
                       <w:r>
                         <w:t xml:space="preserve">Slika </w:t>
                       </w:r>
@@ -10811,7 +10810,7 @@
                       <w:r>
                         <w:t xml:space="preserve"> osnovnih ciljeva AUTOSAR standarda</w:t>
                       </w:r>
-                      <w:bookmarkEnd w:id="7"/>
+                      <w:bookmarkEnd w:id="6"/>
                     </w:p>
                   </w:txbxContent>
                 </v:textbox>
@@ -10989,12 +10988,12 @@
       <w:pPr>
         <w:pStyle w:val="Heading2"/>
       </w:pPr>
-      <w:bookmarkStart w:id="8" w:name="_Toc53566287"/>
+      <w:bookmarkStart w:id="7" w:name="_Toc53566287"/>
       <w:r>
         <w:lastRenderedPageBreak/>
         <w:t>AUTOSAR arhitektura</w:t>
       </w:r>
-      <w:bookmarkEnd w:id="8"/>
+      <w:bookmarkEnd w:id="7"/>
     </w:p>
     <w:p>
       <w:pPr>
@@ -11225,7 +11224,7 @@
           <w:lang w:val="sr-Latn-RS"/>
         </w:rPr>
       </w:pPr>
-      <w:bookmarkStart w:id="9" w:name="_Toc53566306"/>
+      <w:bookmarkStart w:id="8" w:name="_Toc53566306"/>
       <w:r>
         <w:t xml:space="preserve">Slika </w:t>
       </w:r>
@@ -11257,7 +11256,7 @@
         </w:rPr>
         <w:t xml:space="preserve"> AUTOSAR arhitektura</w:t>
       </w:r>
-      <w:bookmarkEnd w:id="9"/>
+      <w:bookmarkEnd w:id="8"/>
     </w:p>
     <w:p>
       <w:pPr>
@@ -11484,7 +11483,7 @@
           <w:lang w:val="sr-Latn-RS"/>
         </w:rPr>
       </w:pPr>
-      <w:bookmarkStart w:id="10" w:name="_Toc53566307"/>
+      <w:bookmarkStart w:id="9" w:name="_Toc53566307"/>
       <w:r>
         <w:t xml:space="preserve">Slika </w:t>
       </w:r>
@@ -11516,7 +11515,7 @@
         </w:rPr>
         <w:t xml:space="preserve"> Arhitektura AUTOSAR Classic platforme</w:t>
       </w:r>
-      <w:bookmarkEnd w:id="10"/>
+      <w:bookmarkEnd w:id="9"/>
     </w:p>
     <w:p>
       <w:pPr>
@@ -11744,7 +11743,7 @@
           <w:cols w:space="720"/>
         </w:sectPr>
       </w:pPr>
-      <w:bookmarkStart w:id="11" w:name="_Toc53566308"/>
+      <w:bookmarkStart w:id="10" w:name="_Toc53566308"/>
       <w:r>
         <w:t xml:space="preserve">Slika </w:t>
       </w:r>
@@ -11776,20 +11775,20 @@
         </w:rPr>
         <w:t xml:space="preserve"> Softverska komponenta</w:t>
       </w:r>
-      <w:bookmarkEnd w:id="11"/>
+      <w:bookmarkEnd w:id="10"/>
     </w:p>
     <w:p>
       <w:pPr>
         <w:pStyle w:val="Heading2"/>
       </w:pPr>
-      <w:bookmarkStart w:id="12" w:name="_Toc23253380"/>
-      <w:bookmarkStart w:id="13" w:name="_Toc53566288"/>
+      <w:bookmarkStart w:id="11" w:name="_Toc23253380"/>
+      <w:bookmarkStart w:id="12" w:name="_Toc53566288"/>
       <w:r>
         <w:lastRenderedPageBreak/>
         <w:t>Testiranje softvera</w:t>
       </w:r>
+      <w:bookmarkEnd w:id="11"/>
       <w:bookmarkEnd w:id="12"/>
-      <w:bookmarkEnd w:id="13"/>
     </w:p>
     <w:p/>
     <w:p>
@@ -11880,14 +11879,14 @@
       <w:pPr>
         <w:pStyle w:val="Heading2"/>
       </w:pPr>
-      <w:bookmarkStart w:id="14" w:name="_Toc23253381"/>
-      <w:bookmarkStart w:id="15" w:name="_Toc53566289"/>
+      <w:bookmarkStart w:id="13" w:name="_Toc23253381"/>
+      <w:bookmarkStart w:id="14" w:name="_Toc53566289"/>
       <w:r>
         <w:lastRenderedPageBreak/>
         <w:t>Proces testiranja integrisanih aplikacija unutar AUTOSAR softvera</w:t>
       </w:r>
+      <w:bookmarkEnd w:id="13"/>
       <w:bookmarkEnd w:id="14"/>
-      <w:bookmarkEnd w:id="15"/>
     </w:p>
     <w:p/>
     <w:p>
@@ -12057,8 +12056,8 @@
           <w:lang w:val="sr-Latn-CS"/>
         </w:rPr>
       </w:pPr>
-      <w:bookmarkStart w:id="16" w:name="_Toc23253382"/>
-      <w:bookmarkStart w:id="17" w:name="_Toc53566290"/>
+      <w:bookmarkStart w:id="15" w:name="_Toc23253382"/>
+      <w:bookmarkStart w:id="16" w:name="_Toc53566290"/>
       <w:r>
         <w:rPr>
           <w:lang w:val="sr-Latn-CS"/>
@@ -12066,8 +12065,8 @@
         <w:lastRenderedPageBreak/>
         <w:t>XML</w:t>
       </w:r>
+      <w:bookmarkEnd w:id="15"/>
       <w:bookmarkEnd w:id="16"/>
-      <w:bookmarkEnd w:id="17"/>
     </w:p>
     <w:p>
       <w:pPr>
@@ -12184,44 +12183,13 @@
         <w:rPr>
           <w:lang w:val="sr-Latn-CS"/>
         </w:rPr>
-        <w:t xml:space="preserve"> (</w:t>
+        <w:t xml:space="preserve"> </w:t>
       </w:r>
       <w:r>
         <w:rPr>
           <w:lang w:val="sr-Latn-CS"/>
         </w:rPr>
-        <w:fldChar w:fldCharType="begin"/>
-      </w:r>
-      <w:r>
-        <w:rPr>
-          <w:lang w:val="sr-Latn-CS"/>
-        </w:rPr>
-        <w:instrText xml:space="preserve"> REF _Ref22909301 </w:instrText>
-      </w:r>
-      <w:r>
-        <w:rPr>
-          <w:lang w:val="sr-Latn-CS"/>
-        </w:rPr>
-        <w:fldChar w:fldCharType="separate"/>
-      </w:r>
-      <w:r>
-        <w:rPr>
-          <w:b/>
-          <w:bCs/>
-        </w:rPr>
-        <w:t>Error! Reference source not found.</w:t>
-      </w:r>
-      <w:r>
-        <w:rPr>
-          <w:lang w:val="sr-Latn-CS"/>
-        </w:rPr>
-        <w:fldChar w:fldCharType="end"/>
-      </w:r>
-      <w:r>
-        <w:rPr>
-          <w:lang w:val="sr-Latn-CS"/>
-        </w:rPr>
-        <w:t>)</w:t>
+        <w:t>(Slika 2.6)</w:t>
       </w:r>
       <w:r>
         <w:rPr>
@@ -12712,7 +12680,7 @@
           <w:lang w:val="sr-Latn-RS"/>
         </w:rPr>
       </w:pPr>
-      <w:bookmarkStart w:id="18" w:name="_Toc53566309"/>
+      <w:bookmarkStart w:id="17" w:name="_Toc53566309"/>
       <w:r>
         <w:t xml:space="preserve">Slika </w:t>
       </w:r>
@@ -12744,7 +12712,7 @@
         </w:rPr>
         <w:t xml:space="preserve"> Izgled XML elementa</w:t>
       </w:r>
-      <w:bookmarkEnd w:id="18"/>
+      <w:bookmarkEnd w:id="17"/>
     </w:p>
     <w:p>
       <w:pPr>
@@ -12957,14 +12925,14 @@
       <w:pPr>
         <w:pStyle w:val="Heading1"/>
       </w:pPr>
-      <w:bookmarkStart w:id="19" w:name="_Toc23253383"/>
-      <w:bookmarkStart w:id="20" w:name="_Toc53566291"/>
+      <w:bookmarkStart w:id="18" w:name="_Toc23253383"/>
+      <w:bookmarkStart w:id="19" w:name="_Toc53566291"/>
       <w:r>
         <w:lastRenderedPageBreak/>
         <w:t>Koncept rešenja</w:t>
       </w:r>
+      <w:bookmarkEnd w:id="18"/>
       <w:bookmarkEnd w:id="19"/>
-      <w:bookmarkEnd w:id="20"/>
     </w:p>
     <w:p>
       <w:pPr>
@@ -13621,7 +13589,7 @@
           <w:lang w:val="sr-Latn-CS"/>
         </w:rPr>
       </w:pPr>
-      <w:bookmarkStart w:id="21" w:name="_Toc53566292"/>
+      <w:bookmarkStart w:id="20" w:name="_Toc53566292"/>
       <w:r>
         <w:rPr>
           <w:lang w:val="sr-Latn-RS"/>
@@ -13629,24 +13597,24 @@
         <w:lastRenderedPageBreak/>
         <w:t>Programsko rešenje</w:t>
       </w:r>
+      <w:bookmarkEnd w:id="20"/>
+    </w:p>
+    <w:p>
+      <w:pPr>
+        <w:ind w:firstLine="0"/>
+      </w:pPr>
+    </w:p>
+    <w:p>
+      <w:pPr>
+        <w:pStyle w:val="Heading2"/>
+      </w:pPr>
+      <w:bookmarkStart w:id="21" w:name="_Toc23253385"/>
+      <w:bookmarkStart w:id="22" w:name="_Toc53566293"/>
+      <w:r>
+        <w:t>Korišćeni alati i okruženje</w:t>
+      </w:r>
       <w:bookmarkEnd w:id="21"/>
-    </w:p>
-    <w:p>
-      <w:pPr>
-        <w:ind w:firstLine="0"/>
-      </w:pPr>
-    </w:p>
-    <w:p>
-      <w:pPr>
-        <w:pStyle w:val="Heading2"/>
-      </w:pPr>
-      <w:bookmarkStart w:id="22" w:name="_Toc23253385"/>
-      <w:bookmarkStart w:id="23" w:name="_Toc53566293"/>
-      <w:r>
-        <w:t>Korišćeni alati i okruženje</w:t>
-      </w:r>
       <w:bookmarkEnd w:id="22"/>
-      <w:bookmarkEnd w:id="23"/>
     </w:p>
     <w:p/>
     <w:p>
@@ -13986,42 +13954,10 @@
         <w:t xml:space="preserve"> </w:t>
       </w:r>
       <w:r>
-        <w:t>(</w:t>
-      </w:r>
-      <w:r>
-        <w:rPr>
-          <w:i/>
-        </w:rPr>
-        <w:fldChar w:fldCharType="begin"/>
-      </w:r>
-      <w:r>
-        <w:rPr>
-          <w:i/>
-        </w:rPr>
-        <w:instrText xml:space="preserve"> REF _Ref22722868 </w:instrText>
-      </w:r>
-      <w:r>
-        <w:rPr>
-          <w:i/>
-        </w:rPr>
-        <w:fldChar w:fldCharType="separate"/>
-      </w:r>
-      <w:r>
-        <w:rPr>
-          <w:b/>
-          <w:bCs/>
-          <w:i/>
-        </w:rPr>
-        <w:t>Error! Reference source not found.</w:t>
-      </w:r>
-      <w:r>
-        <w:rPr>
-          <w:i/>
-        </w:rPr>
-        <w:fldChar w:fldCharType="end"/>
-      </w:r>
-      <w:r>
-        <w:t>), koji</w:t>
+        <w:t>(Slika 4.1)</w:t>
+      </w:r>
+      <w:r>
+        <w:t>, koji</w:t>
       </w:r>
       <w:r>
         <w:t xml:space="preserve"> uklanja potrebu za određivanjem apsolutnih pozicija elemenata grafičkog prikaza direktno u kodu.</w:t>
@@ -14148,7 +14084,7 @@
           <w:lang w:val="sr-Latn-RS"/>
         </w:rPr>
       </w:pPr>
-      <w:bookmarkStart w:id="24" w:name="_Toc53566310"/>
+      <w:bookmarkStart w:id="23" w:name="_Toc53566310"/>
       <w:r>
         <w:t xml:space="preserve">Slika </w:t>
       </w:r>
@@ -14187,7 +14123,7 @@
         </w:rPr>
         <w:t>wxFormBuilder</w:t>
       </w:r>
-      <w:bookmarkEnd w:id="24"/>
+      <w:bookmarkEnd w:id="23"/>
     </w:p>
     <w:p>
       <w:pPr>
@@ -14296,32 +14232,13 @@
         <w:t>Jinja2</w:t>
       </w:r>
       <w:r>
-        <w:t xml:space="preserve"> šablona realizovana je funkcionalnost čuvanja izmenjenih datoteka na disku. Šablon (</w:t>
-      </w:r>
-      <w:r>
-        <w:fldChar w:fldCharType="begin"/>
-      </w:r>
-      <w:r>
-        <w:instrText xml:space="preserve"> REF _Ref22722919 </w:instrText>
-      </w:r>
-      <w:r>
-        <w:fldChar w:fldCharType="separate"/>
-      </w:r>
-      <w:r>
-        <w:rPr>
-          <w:b/>
-          <w:bCs/>
-        </w:rPr>
-        <w:t>Error! Reference source not found.</w:t>
-      </w:r>
-      <w:r>
-        <w:rPr>
-          <w:noProof/>
-        </w:rPr>
-        <w:fldChar w:fldCharType="end"/>
-      </w:r>
-      <w:r>
-        <w:t xml:space="preserve">) je izradjen po uzoru </w:t>
+        <w:t xml:space="preserve"> šablona realizovana je funkcionalnost čuvanja izmenjenih datoteka na disku. Šablon </w:t>
+      </w:r>
+      <w:r>
+        <w:t xml:space="preserve">(Slika 4.2) </w:t>
+      </w:r>
+      <w:r>
+        <w:t xml:space="preserve">je izradjen po uzoru </w:t>
       </w:r>
       <w:proofErr w:type="gramStart"/>
       <w:r>
@@ -14413,7 +14330,7 @@
           <w:lang w:val="sr-Latn-RS"/>
         </w:rPr>
       </w:pPr>
-      <w:bookmarkStart w:id="25" w:name="_Toc53566311"/>
+      <w:bookmarkStart w:id="24" w:name="_Toc53566311"/>
       <w:r>
         <w:t xml:space="preserve">Slika </w:t>
       </w:r>
@@ -14458,7 +14375,7 @@
         </w:rPr>
         <w:t>šablon za čuvanje podataka</w:t>
       </w:r>
-      <w:bookmarkEnd w:id="25"/>
+      <w:bookmarkEnd w:id="24"/>
     </w:p>
     <w:p>
       <w:pPr>
@@ -14563,14 +14480,14 @@
       <w:pPr>
         <w:pStyle w:val="Heading2"/>
       </w:pPr>
-      <w:bookmarkStart w:id="26" w:name="_Toc23253386"/>
-      <w:bookmarkStart w:id="27" w:name="_Toc53566294"/>
+      <w:bookmarkStart w:id="25" w:name="_Toc23253386"/>
+      <w:bookmarkStart w:id="26" w:name="_Toc53566294"/>
       <w:r>
         <w:lastRenderedPageBreak/>
         <w:t>Struktura projekta</w:t>
       </w:r>
+      <w:bookmarkEnd w:id="25"/>
       <w:bookmarkEnd w:id="26"/>
-      <w:bookmarkEnd w:id="27"/>
     </w:p>
     <w:p/>
     <w:p>
@@ -14593,26 +14510,7 @@
         <w:t xml:space="preserve"> modula (</w:t>
       </w:r>
       <w:r>
-        <w:fldChar w:fldCharType="begin"/>
-      </w:r>
-      <w:r>
-        <w:instrText xml:space="preserve"> REF _Ref22722936 </w:instrText>
-      </w:r>
-      <w:r>
-        <w:fldChar w:fldCharType="separate"/>
-      </w:r>
-      <w:r>
-        <w:rPr>
-          <w:b/>
-          <w:bCs/>
-        </w:rPr>
-        <w:t>Error! Reference source not found.</w:t>
-      </w:r>
-      <w:r>
-        <w:rPr>
-          <w:noProof/>
-        </w:rPr>
-        <w:fldChar w:fldCharType="end"/>
+        <w:t>Slika 4.3</w:t>
       </w:r>
       <w:r>
         <w:t xml:space="preserve">). Neki od realizovanih modula su </w:t>
@@ -14740,7 +14638,7 @@
           <w:cols w:space="720"/>
         </w:sectPr>
       </w:pPr>
-      <w:bookmarkStart w:id="28" w:name="_Toc53566312"/>
+      <w:bookmarkStart w:id="27" w:name="_Toc53566312"/>
       <w:r>
         <w:t xml:space="preserve">Slika </w:t>
       </w:r>
@@ -14775,14 +14673,14 @@
       <w:r>
         <w:t xml:space="preserve"> modula koda projekta</w:t>
       </w:r>
-      <w:bookmarkEnd w:id="28"/>
+      <w:bookmarkEnd w:id="27"/>
     </w:p>
     <w:p>
       <w:pPr>
         <w:pStyle w:val="Heading3"/>
       </w:pPr>
-      <w:bookmarkStart w:id="29" w:name="_Toc23253387"/>
-      <w:bookmarkStart w:id="30" w:name="_Toc53566295"/>
+      <w:bookmarkStart w:id="28" w:name="_Toc23253387"/>
+      <w:bookmarkStart w:id="29" w:name="_Toc53566295"/>
       <w:r>
         <w:lastRenderedPageBreak/>
         <w:t xml:space="preserve">Modul </w:t>
@@ -14793,8 +14691,8 @@
         </w:rPr>
         <w:t>xml_editor.py</w:t>
       </w:r>
+      <w:bookmarkEnd w:id="28"/>
       <w:bookmarkEnd w:id="29"/>
-      <w:bookmarkEnd w:id="30"/>
     </w:p>
     <w:p/>
     <w:p>
@@ -14942,8 +14840,8 @@
       <w:pPr>
         <w:pStyle w:val="Heading3"/>
       </w:pPr>
-      <w:bookmarkStart w:id="31" w:name="_Toc23253388"/>
-      <w:bookmarkStart w:id="32" w:name="_Toc53566296"/>
+      <w:bookmarkStart w:id="30" w:name="_Toc23253388"/>
+      <w:bookmarkStart w:id="31" w:name="_Toc53566296"/>
       <w:r>
         <w:lastRenderedPageBreak/>
         <w:t xml:space="preserve">Modul </w:t>
@@ -14954,8 +14852,8 @@
         </w:rPr>
         <w:t>dialogs.py</w:t>
       </w:r>
+      <w:bookmarkEnd w:id="30"/>
       <w:bookmarkEnd w:id="31"/>
-      <w:bookmarkEnd w:id="32"/>
     </w:p>
     <w:p/>
     <w:p>
@@ -14999,12 +14897,12 @@
         <w:t>PDFDialog</w:t>
       </w:r>
       <w:r>
+        <w:t xml:space="preserve"> (Slika 4.4)</w:t>
+      </w:r>
+      <w:r>
         <w:t>,</w:t>
       </w:r>
       <w:r>
-        <w:t xml:space="preserve"> (Slika 4.4)</w:t>
-      </w:r>
-      <w:r>
         <w:t xml:space="preserve"> koji služi da obavesti korisnika o detaljima uspešnosti operacije čuvanja svih dokumenata u PDF formatu, i </w:t>
       </w:r>
       <w:r>
@@ -15014,10 +14912,16 @@
         <w:t>PrefsDialog</w:t>
       </w:r>
       <w:r>
-        <w:t xml:space="preserve">, </w:t>
-      </w:r>
-      <w:r>
-        <w:t xml:space="preserve">(Slika 4.5) </w:t>
+        <w:t xml:space="preserve"> </w:t>
+      </w:r>
+      <w:r>
+        <w:t>(Slika 4.5)</w:t>
+      </w:r>
+      <w:r>
+        <w:t>,</w:t>
+      </w:r>
+      <w:r>
+        <w:t xml:space="preserve"> </w:t>
       </w:r>
       <w:r>
         <w:t xml:space="preserve">čiji je zadatak da korisniku omogući izbor podrazumevanih putanja za učitavanje i čuvanje dokumenata, i generisanje liste izveštaja, i sačuva izabrane putanje u </w:t>
@@ -15095,7 +14999,7 @@
           <w:lang w:val="sr-Latn-RS"/>
         </w:rPr>
       </w:pPr>
-      <w:bookmarkStart w:id="33" w:name="_Toc53566313"/>
+      <w:bookmarkStart w:id="32" w:name="_Toc53566313"/>
       <w:r>
         <w:t xml:space="preserve">Slika </w:t>
       </w:r>
@@ -15127,7 +15031,7 @@
         </w:rPr>
         <w:t>šavanje podrazumevanih putanja</w:t>
       </w:r>
-      <w:bookmarkEnd w:id="33"/>
+      <w:bookmarkEnd w:id="32"/>
     </w:p>
     <w:p>
       <w:pPr>
@@ -15204,7 +15108,7 @@
           <w:cols w:space="720"/>
         </w:sectPr>
       </w:pPr>
-      <w:bookmarkStart w:id="34" w:name="_Toc53566314"/>
+      <w:bookmarkStart w:id="33" w:name="_Toc53566314"/>
       <w:r>
         <w:t xml:space="preserve">Slika </w:t>
       </w:r>
@@ -15230,14 +15134,14 @@
       <w:r>
         <w:t>: Namenski prozor za prikaz rezultata generisanja PDF dokumenata</w:t>
       </w:r>
-      <w:bookmarkEnd w:id="34"/>
+      <w:bookmarkEnd w:id="33"/>
     </w:p>
     <w:p>
       <w:pPr>
         <w:pStyle w:val="Heading3"/>
       </w:pPr>
-      <w:bookmarkStart w:id="35" w:name="_Toc23253389"/>
-      <w:bookmarkStart w:id="36" w:name="_Toc53566297"/>
+      <w:bookmarkStart w:id="34" w:name="_Toc23253389"/>
+      <w:bookmarkStart w:id="35" w:name="_Toc53566297"/>
       <w:r>
         <w:lastRenderedPageBreak/>
         <w:t>Modul</w:t>
@@ -15251,8 +15155,8 @@
         </w:rPr>
         <w:t>pdf_exporter</w:t>
       </w:r>
+      <w:bookmarkEnd w:id="34"/>
       <w:bookmarkEnd w:id="35"/>
-      <w:bookmarkEnd w:id="36"/>
     </w:p>
     <w:p/>
     <w:p>
@@ -15276,26 +15180,10 @@
         <w:t xml:space="preserve"> realizovane su metode potrebne za kreiranje novog PDF dokumenta. Pomoću ove opcije, podaci iz svakog AATR XML dokumenta se mogu predstaviti u PDF formatu, koji može biti umnogome pregledniji i jednostavniji za čitanje. Generisani PDF dokument (</w:t>
       </w:r>
       <w:r>
-        <w:fldChar w:fldCharType="begin"/>
-      </w:r>
-      <w:r>
-        <w:instrText xml:space="preserve"> REF _Ref22293268 \h </w:instrText>
-      </w:r>
-      <w:r>
-        <w:fldChar w:fldCharType="separate"/>
-      </w:r>
-      <w:r>
-        <w:rPr>
-          <w:b/>
-          <w:bCs/>
-        </w:rPr>
-        <w:t>Error! Reference source not found.</w:t>
-      </w:r>
-      <w:r>
-        <w:fldChar w:fldCharType="end"/>
-      </w:r>
-      <w:r>
-        <w:t xml:space="preserve">) je struktuiran po uzoru </w:t>
+        <w:t xml:space="preserve">Slika 4.6) </w:t>
+      </w:r>
+      <w:r>
+        <w:t xml:space="preserve">je struktuiran po uzoru </w:t>
       </w:r>
       <w:proofErr w:type="gramStart"/>
       <w:r>
@@ -15385,7 +15273,7 @@
           <w:cols w:space="720"/>
         </w:sectPr>
       </w:pPr>
-      <w:bookmarkStart w:id="37" w:name="_Toc53566315"/>
+      <w:bookmarkStart w:id="36" w:name="_Toc53566315"/>
       <w:r>
         <w:t xml:space="preserve">Slika </w:t>
       </w:r>
@@ -15411,14 +15299,14 @@
       <w:r>
         <w:t>: Jedna od stranica generisanog PDF dokumenta</w:t>
       </w:r>
-      <w:bookmarkEnd w:id="37"/>
+      <w:bookmarkEnd w:id="36"/>
     </w:p>
     <w:p>
       <w:pPr>
         <w:pStyle w:val="Heading3"/>
       </w:pPr>
-      <w:bookmarkStart w:id="38" w:name="_Toc23253390"/>
-      <w:bookmarkStart w:id="39" w:name="_Toc53566298"/>
+      <w:bookmarkStart w:id="37" w:name="_Toc23253390"/>
+      <w:bookmarkStart w:id="38" w:name="_Toc53566298"/>
       <w:r>
         <w:lastRenderedPageBreak/>
         <w:t xml:space="preserve">Modul </w:t>
@@ -15429,8 +15317,8 @@
         </w:rPr>
         <w:t>create_issue_list.py</w:t>
       </w:r>
+      <w:bookmarkEnd w:id="37"/>
       <w:bookmarkEnd w:id="38"/>
-      <w:bookmarkEnd w:id="39"/>
     </w:p>
     <w:p/>
     <w:p>
@@ -15462,29 +15350,7 @@
         <w:t xml:space="preserve"> (</w:t>
       </w:r>
       <w:r>
-        <w:fldChar w:fldCharType="begin"/>
-      </w:r>
-      <w:r>
-        <w:instrText xml:space="preserve"> REF _Ref22723186  \* MERGEFORMAT </w:instrText>
-      </w:r>
-      <w:r>
-        <w:fldChar w:fldCharType="separate"/>
-      </w:r>
-      <w:r>
-        <w:rPr>
-          <w:b/>
-          <w:bCs w:val="0"/>
-        </w:rPr>
-        <w:t>Error! Reference source not found.</w:t>
-      </w:r>
-      <w:r>
-        <w:rPr>
-          <w:noProof/>
-        </w:rPr>
-        <w:fldChar w:fldCharType="end"/>
-      </w:r>
-      <w:r>
-        <w:t>)</w:t>
+        <w:t>Slika 4.7)</w:t>
       </w:r>
       <w:r>
         <w:t xml:space="preserve">. Jedan od bitnih ulaznih parametara ovog modula jeste putanja na kojoj će se generisati tekstualna datoteka, a koju korisnik unosi u config.ini datoteku pomoću opcije </w:t>
@@ -15558,7 +15424,7 @@
           <w:lang w:val="sr-Latn-RS"/>
         </w:rPr>
       </w:pPr>
-      <w:bookmarkStart w:id="40" w:name="_Toc53566316"/>
+      <w:bookmarkStart w:id="39" w:name="_Toc53566316"/>
       <w:r>
         <w:t xml:space="preserve">Slika </w:t>
       </w:r>
@@ -15590,7 +15456,7 @@
         </w:rPr>
         <w:t>štaja</w:t>
       </w:r>
-      <w:bookmarkEnd w:id="40"/>
+      <w:bookmarkEnd w:id="39"/>
     </w:p>
     <w:p>
       <w:pPr>
@@ -15608,8 +15474,8 @@
       <w:pPr>
         <w:pStyle w:val="Heading3"/>
       </w:pPr>
-      <w:bookmarkStart w:id="41" w:name="_Toc23253391"/>
-      <w:bookmarkStart w:id="42" w:name="_Toc53566299"/>
+      <w:bookmarkStart w:id="40" w:name="_Toc23253391"/>
+      <w:bookmarkStart w:id="41" w:name="_Toc53566299"/>
       <w:r>
         <w:lastRenderedPageBreak/>
         <w:t xml:space="preserve">Modul </w:t>
@@ -15620,8 +15486,8 @@
         </w:rPr>
         <w:t>classes.py</w:t>
       </w:r>
+      <w:bookmarkEnd w:id="40"/>
       <w:bookmarkEnd w:id="41"/>
-      <w:bookmarkEnd w:id="42"/>
     </w:p>
     <w:p/>
     <w:p>
@@ -15715,14 +15581,14 @@
       <w:pPr>
         <w:pStyle w:val="Heading2"/>
       </w:pPr>
-      <w:bookmarkStart w:id="43" w:name="_Toc23253392"/>
-      <w:bookmarkStart w:id="44" w:name="_Toc53566300"/>
+      <w:bookmarkStart w:id="42" w:name="_Toc23253392"/>
+      <w:bookmarkStart w:id="43" w:name="_Toc53566300"/>
       <w:r>
         <w:lastRenderedPageBreak/>
         <w:t>Tok programa</w:t>
       </w:r>
+      <w:bookmarkEnd w:id="42"/>
       <w:bookmarkEnd w:id="43"/>
-      <w:bookmarkEnd w:id="44"/>
     </w:p>
     <w:p>
       <w:pPr>
@@ -17002,7 +16868,7 @@
           <w:cols w:space="720"/>
         </w:sectPr>
       </w:pPr>
-      <w:bookmarkStart w:id="45" w:name="_Toc53566319"/>
+      <w:bookmarkStart w:id="44" w:name="_Toc53566319"/>
       <w:r>
         <w:t xml:space="preserve">Tabela </w:t>
       </w:r>
@@ -17034,7 +16900,7 @@
         </w:rPr>
         <w:t>čvorova u stablo podataka</w:t>
       </w:r>
-      <w:bookmarkEnd w:id="45"/>
+      <w:bookmarkEnd w:id="44"/>
     </w:p>
     <w:p>
       <w:pPr>
@@ -17277,7 +17143,7 @@
       <w:pPr>
         <w:pStyle w:val="Heading1"/>
       </w:pPr>
-      <w:bookmarkStart w:id="46" w:name="_Toc53566301"/>
+      <w:bookmarkStart w:id="45" w:name="_Toc53566301"/>
       <w:r>
         <w:rPr>
           <w:lang w:val="sr-Latn-RS"/>
@@ -17285,7 +17151,7 @@
         <w:lastRenderedPageBreak/>
         <w:t>Rezultati</w:t>
       </w:r>
-      <w:bookmarkEnd w:id="46"/>
+      <w:bookmarkEnd w:id="45"/>
     </w:p>
     <w:p>
       <w:pPr>
@@ -17393,7 +17259,7 @@
                                 <w:lang w:val="sr-Latn-RS"/>
                               </w:rPr>
                             </w:pPr>
-                            <w:bookmarkStart w:id="47" w:name="_Toc53566317"/>
+                            <w:bookmarkStart w:id="46" w:name="_Toc53566317"/>
                             <w:r>
                               <w:t xml:space="preserve">Slika </w:t>
                             </w:r>
@@ -17425,7 +17291,7 @@
                               </w:rPr>
                               <w:t>šćenja</w:t>
                             </w:r>
-                            <w:bookmarkEnd w:id="47"/>
+                            <w:bookmarkEnd w:id="46"/>
                           </w:p>
                         </w:txbxContent>
                       </wps:txbx>
@@ -17454,7 +17320,7 @@
                           <w:lang w:val="sr-Latn-RS"/>
                         </w:rPr>
                       </w:pPr>
-                      <w:bookmarkStart w:id="48" w:name="_Toc53566317"/>
+                      <w:bookmarkStart w:id="47" w:name="_Toc53566317"/>
                       <w:r>
                         <w:t xml:space="preserve">Slika </w:t>
                       </w:r>
@@ -17486,7 +17352,7 @@
                         </w:rPr>
                         <w:t>šćenja</w:t>
                       </w:r>
-                      <w:bookmarkEnd w:id="48"/>
+                      <w:bookmarkEnd w:id="47"/>
                     </w:p>
                   </w:txbxContent>
                 </v:textbox>
@@ -17608,7 +17474,7 @@
                                 <w:lang w:val="sr-Latn-RS"/>
                               </w:rPr>
                             </w:pPr>
-                            <w:bookmarkStart w:id="49" w:name="_Toc53566318"/>
+                            <w:bookmarkStart w:id="48" w:name="_Toc53566318"/>
                             <w:r>
                               <w:t xml:space="preserve">Slika </w:t>
                             </w:r>
@@ -17640,7 +17506,7 @@
                               </w:rPr>
                               <w:t xml:space="preserve"> Rezultat poređenja izlaznih datoteka prethodno korišćene aplikacije i završne aplikacije projekta</w:t>
                             </w:r>
-                            <w:bookmarkEnd w:id="49"/>
+                            <w:bookmarkEnd w:id="48"/>
                           </w:p>
                         </w:txbxContent>
                       </wps:txbx>
@@ -17669,7 +17535,7 @@
                           <w:lang w:val="sr-Latn-RS"/>
                         </w:rPr>
                       </w:pPr>
-                      <w:bookmarkStart w:id="50" w:name="_Toc53566318"/>
+                      <w:bookmarkStart w:id="49" w:name="_Toc53566318"/>
                       <w:r>
                         <w:t xml:space="preserve">Slika </w:t>
                       </w:r>
@@ -17701,7 +17567,7 @@
                         </w:rPr>
                         <w:t xml:space="preserve"> Rezultat poređenja izlaznih datoteka prethodno korišćene aplikacije i završne aplikacije projekta</w:t>
                       </w:r>
-                      <w:bookmarkEnd w:id="50"/>
+                      <w:bookmarkEnd w:id="49"/>
                     </w:p>
                   </w:txbxContent>
                 </v:textbox>
@@ -17781,38 +17647,15 @@
         <w:rPr>
           <w:lang w:val="sr-Latn-CS"/>
         </w:rPr>
-        <w:fldChar w:fldCharType="begin"/>
-      </w:r>
+        <w:t xml:space="preserve">Slika 5.1) </w:t>
+      </w:r>
+      <w:bookmarkStart w:id="50" w:name="_GoBack"/>
+      <w:bookmarkEnd w:id="50"/>
       <w:r>
         <w:rPr>
           <w:lang w:val="sr-Latn-CS"/>
         </w:rPr>
-        <w:instrText xml:space="preserve"> REF _Ref22723281 </w:instrText>
-      </w:r>
-      <w:r>
-        <w:rPr>
-          <w:lang w:val="sr-Latn-CS"/>
-        </w:rPr>
-        <w:fldChar w:fldCharType="separate"/>
-      </w:r>
-      <w:r>
-        <w:rPr>
-          <w:b/>
-          <w:bCs/>
-        </w:rPr>
-        <w:t>Error! Reference source not found.</w:t>
-      </w:r>
-      <w:r>
-        <w:rPr>
-          <w:lang w:val="sr-Latn-CS"/>
-        </w:rPr>
-        <w:fldChar w:fldCharType="end"/>
-      </w:r>
-      <w:r>
-        <w:rPr>
-          <w:lang w:val="sr-Latn-CS"/>
-        </w:rPr>
-        <w:t xml:space="preserve">) je testirana </w:t>
+        <w:t xml:space="preserve">je testirana </w:t>
       </w:r>
       <w:proofErr w:type="gramStart"/>
       <w:r>
@@ -19016,7 +18859,7 @@
               <v:shape id="_x0000_i1025" type="#_x0000_t75" style="width:64.5pt;height:60pt" o:ole="" fillcolor="window">
                 <v:imagedata r:id="rId1" o:title=""/>
               </v:shape>
-              <o:OLEObject Type="Embed" ProgID="PBrush" ShapeID="_x0000_i1025" DrawAspect="Content" ObjectID="_1664184529" r:id="rId2"/>
+              <o:OLEObject Type="Embed" ProgID="PBrush" ShapeID="_x0000_i1025" DrawAspect="Content" ObjectID="_1664185163" r:id="rId2"/>
             </w:object>
           </w:r>
         </w:p>
@@ -25011,7 +24854,7 @@
 </file>
 
 <file path=customXml/itemProps1.xml><?xml version="1.0" encoding="utf-8"?>
-<ds:datastoreItem xmlns:ds="http://schemas.openxmlformats.org/officeDocument/2006/customXml" ds:itemID="{93AFB46B-4854-4395-97FC-54EF89C9112E}">
+<ds:datastoreItem xmlns:ds="http://schemas.openxmlformats.org/officeDocument/2006/customXml" ds:itemID="{00C77468-B47B-4D43-A90A-6601A8B4C2C0}">
   <ds:schemaRefs>
     <ds:schemaRef ds:uri="http://schemas.openxmlformats.org/officeDocument/2006/bibliography"/>
   </ds:schemaRefs>

</xml_diff>